<commit_message>
note of Chapter 14
</commit_message>
<xml_diff>
--- a/Note/Overload Operations and Conversions.docx
+++ b/Note/Overload Operations and Conversions.docx
@@ -133,6 +133,309 @@
       <w:r>
         <w:t>sually should be defined as ordinary nonmember functions.</w:t>
       </w:r>
+    </w:p>
+    <w:p>
+      <w:pPr>
+        <w:pStyle w:val="a3"/>
+        <w:numPr>
+          <w:ilvl w:val="0"/>
+          <w:numId w:val="1"/>
+        </w:numPr>
+        <w:ind w:firstLineChars="0"/>
+      </w:pPr>
+      <w:r>
+        <w:rPr>
+          <w:rFonts w:hint="eastAsia"/>
+        </w:rPr>
+        <w:t>G</w:t>
+      </w:r>
+      <w:r>
+        <w:t>e</w:t>
+      </w:r>
+      <w:r>
+        <w:t xml:space="preserve">nerally, </w:t>
+      </w:r>
+      <w:r>
+        <w:rPr>
+          <w:b/>
+        </w:rPr>
+        <w:t>output operators</w:t>
+      </w:r>
+      <w:r>
+        <w:t xml:space="preserve"> should print the content of the object, with minimal formatting. They should not print a newline.</w:t>
+      </w:r>
+    </w:p>
+    <w:p>
+      <w:pPr>
+        <w:pStyle w:val="a3"/>
+        <w:numPr>
+          <w:ilvl w:val="0"/>
+          <w:numId w:val="1"/>
+        </w:numPr>
+        <w:ind w:firstLineChars="0"/>
+      </w:pPr>
+      <w:r>
+        <w:rPr>
+          <w:b/>
+        </w:rPr>
+        <w:t>Input operators</w:t>
+      </w:r>
+      <w:r>
+        <w:t xml:space="preserve"> must deal</w:t>
+      </w:r>
+      <w:r>
+        <w:t xml:space="preserve"> </w:t>
+      </w:r>
+      <w:r>
+        <w:t>with the possibility that the input might fail; output operators generally don’t bother.</w:t>
+      </w:r>
+    </w:p>
+    <w:p>
+      <w:pPr>
+        <w:pStyle w:val="a3"/>
+        <w:numPr>
+          <w:ilvl w:val="0"/>
+          <w:numId w:val="1"/>
+        </w:numPr>
+        <w:ind w:firstLineChars="0"/>
+      </w:pPr>
+      <w:r>
+        <w:rPr>
+          <w:rFonts w:hint="eastAsia"/>
+        </w:rPr>
+        <w:t>I</w:t>
+      </w:r>
+      <w:r>
+        <w:t>nput operators should decide what, if anything, to do about error recovery.</w:t>
+      </w:r>
+    </w:p>
+    <w:p>
+      <w:pPr>
+        <w:pStyle w:val="a3"/>
+        <w:numPr>
+          <w:ilvl w:val="0"/>
+          <w:numId w:val="1"/>
+        </w:numPr>
+        <w:ind w:firstLineChars="0"/>
+      </w:pPr>
+      <w:r>
+        <w:rPr>
+          <w:rFonts w:hint="eastAsia"/>
+        </w:rPr>
+        <w:t>I</w:t>
+      </w:r>
+      <w:r>
+        <w:t xml:space="preserve">f a single logical definition for </w:t>
+      </w:r>
+      <w:r>
+        <w:rPr>
+          <w:b/>
+        </w:rPr>
+        <w:t>&lt;</w:t>
+      </w:r>
+      <w:r>
+        <w:t xml:space="preserve"> exists, classes usually should define the </w:t>
+      </w:r>
+      <w:r>
+        <w:rPr>
+          <w:b/>
+        </w:rPr>
+        <w:t>&lt; operator</w:t>
+      </w:r>
+      <w:r>
+        <w:t xml:space="preserve">. However, if the class also has </w:t>
+      </w:r>
+      <w:r>
+        <w:rPr>
+          <w:b/>
+        </w:rPr>
+        <w:t>==,</w:t>
+      </w:r>
+      <w:r>
+        <w:t xml:space="preserve"> define </w:t>
+      </w:r>
+      <w:r>
+        <w:rPr>
+          <w:b/>
+        </w:rPr>
+        <w:t>&lt;</w:t>
+      </w:r>
+      <w:r>
+        <w:t xml:space="preserve"> only if the definitions of </w:t>
+      </w:r>
+      <w:r>
+        <w:rPr>
+          <w:b/>
+        </w:rPr>
+        <w:t>&lt;</w:t>
+      </w:r>
+      <w:r>
+        <w:t xml:space="preserve"> and </w:t>
+      </w:r>
+      <w:r>
+        <w:rPr>
+          <w:b/>
+        </w:rPr>
+        <w:t>==</w:t>
+      </w:r>
+      <w:r>
+        <w:t xml:space="preserve"> yield consistent results.</w:t>
+      </w:r>
+    </w:p>
+    <w:p>
+      <w:pPr>
+        <w:pStyle w:val="a3"/>
+        <w:numPr>
+          <w:ilvl w:val="0"/>
+          <w:numId w:val="1"/>
+        </w:numPr>
+        <w:ind w:firstLineChars="0"/>
+      </w:pPr>
+      <w:r>
+        <w:rPr>
+          <w:rFonts w:hint="eastAsia"/>
+        </w:rPr>
+        <w:t>A</w:t>
+      </w:r>
+      <w:r>
+        <w:t>ssignment operators can be overloaded. Assignment operators, regardless of parameter type, must be defined as member functions.</w:t>
+      </w:r>
+    </w:p>
+    <w:p>
+      <w:pPr>
+        <w:pStyle w:val="a3"/>
+        <w:numPr>
+          <w:ilvl w:val="0"/>
+          <w:numId w:val="1"/>
+        </w:numPr>
+        <w:ind w:firstLineChars="0"/>
+      </w:pPr>
+      <w:r>
+        <w:rPr>
+          <w:rFonts w:hint="eastAsia"/>
+        </w:rPr>
+        <w:t>I</w:t>
+      </w:r>
+      <w:r>
+        <w:t xml:space="preserve">f a class has a </w:t>
+      </w:r>
+      <w:r>
+        <w:rPr>
+          <w:b/>
+        </w:rPr>
+        <w:t>subscript operator</w:t>
+      </w:r>
+      <w:r>
+        <w:t xml:space="preserve">, it usually should define two versions: one that returns a plain </w:t>
+      </w:r>
+      <w:r>
+        <w:rPr>
+          <w:b/>
+        </w:rPr>
+        <w:t>reference</w:t>
+      </w:r>
+      <w:r>
+        <w:t xml:space="preserve"> and the other that is const member and returns a </w:t>
+      </w:r>
+      <w:r>
+        <w:rPr>
+          <w:b/>
+        </w:rPr>
+        <w:t>reference to const</w:t>
+      </w:r>
+      <w:r>
+        <w:t>.</w:t>
+      </w:r>
+    </w:p>
+    <w:p>
+      <w:pPr>
+        <w:pStyle w:val="a3"/>
+        <w:numPr>
+          <w:ilvl w:val="0"/>
+          <w:numId w:val="1"/>
+        </w:numPr>
+        <w:ind w:firstLineChars="0"/>
+      </w:pPr>
+      <w:r>
+        <w:rPr>
+          <w:rFonts w:hint="eastAsia"/>
+        </w:rPr>
+        <w:t>T</w:t>
+      </w:r>
+      <w:r>
+        <w:t xml:space="preserve">he overloaded </w:t>
+      </w:r>
+      <w:r>
+        <w:rPr>
+          <w:b/>
+        </w:rPr>
+        <w:t>arrow operator</w:t>
+      </w:r>
+      <w:r>
+        <w:t xml:space="preserve"> </w:t>
+      </w:r>
+      <w:r>
+        <w:rPr>
+          <w:b/>
+          <w:i/>
+        </w:rPr>
+        <w:t>must</w:t>
+      </w:r>
+      <w:r>
+        <w:rPr>
+          <w:b/>
+        </w:rPr>
+        <w:t xml:space="preserve"> </w:t>
+      </w:r>
+      <w:r>
+        <w:t>(unlike other overloaded operators)</w:t>
+      </w:r>
+      <w:r>
+        <w:t xml:space="preserve"> return either a pointer to a class type or </w:t>
+      </w:r>
+      <w:r>
+        <w:t>an object of a class type that defines its own operator arrow.</w:t>
+      </w:r>
+    </w:p>
+    <w:p>
+      <w:pPr>
+        <w:pStyle w:val="a3"/>
+        <w:numPr>
+          <w:ilvl w:val="0"/>
+          <w:numId w:val="1"/>
+        </w:numPr>
+        <w:ind w:firstLineChars="0"/>
+      </w:pPr>
+      <w:r>
+        <w:rPr>
+          <w:rFonts w:hint="eastAsia"/>
+        </w:rPr>
+        <w:t>A</w:t>
+      </w:r>
+      <w:r>
+        <w:t xml:space="preserve"> call signature corresponds to a function type.</w:t>
+      </w:r>
+    </w:p>
+    <w:p>
+      <w:pPr>
+        <w:pStyle w:val="a3"/>
+        <w:numPr>
+          <w:ilvl w:val="0"/>
+          <w:numId w:val="1"/>
+        </w:numPr>
+        <w:ind w:firstLineChars="0"/>
+      </w:pPr>
+      <w:r>
+        <w:t xml:space="preserve">different types can have the same call signature. </w:t>
+      </w:r>
+      <w:hyperlink r:id="rId5" w:history="1">
+        <w:r>
+          <w:rPr>
+            <w:rStyle w:val="a4"/>
+          </w:rPr>
+          <w:t>Example</w:t>
+        </w:r>
+      </w:hyperlink>
       <w:bookmarkStart w:id="0" w:name="_GoBack"/>
       <w:bookmarkEnd w:id="0"/>
     </w:p>
@@ -676,6 +979,29 @@
       <w:ind w:firstLineChars="200" w:firstLine="420"/>
     </w:pPr>
   </w:style>
+  <w:style w:type="character" w:styleId="a4">
+    <w:name w:val="Hyperlink"/>
+    <w:basedOn w:val="a0"/>
+    <w:uiPriority w:val="99"/>
+    <w:unhideWhenUsed/>
+    <w:rsid w:val="003B5E63"/>
+    <w:rPr>
+      <w:color w:val="0563C1" w:themeColor="hyperlink"/>
+      <w:u w:val="single"/>
+    </w:rPr>
+  </w:style>
+  <w:style w:type="character" w:styleId="a5">
+    <w:name w:val="Unresolved Mention"/>
+    <w:basedOn w:val="a0"/>
+    <w:uiPriority w:val="99"/>
+    <w:semiHidden/>
+    <w:unhideWhenUsed/>
+    <w:rsid w:val="003B5E63"/>
+    <w:rPr>
+      <w:color w:val="808080"/>
+      <w:shd w:val="clear" w:color="auto" w:fill="E6E6E6"/>
+    </w:rPr>
+  </w:style>
 </w:styles>
 </file>
 

</xml_diff>